<commit_message>
image dump files update
</commit_message>
<xml_diff>
--- a/images dump/some images for github.docx
+++ b/images dump/some images for github.docx
@@ -1842,27 +1842,14 @@
                                 <w:r>
                                   <w:t xml:space="preserve">Figure </w:t>
                                 </w:r>
-                                <w:r>
-                                  <w:fldChar w:fldCharType="begin"/>
-                                </w:r>
-                                <w:r>
-                                  <w:instrText xml:space="preserve"> SEQ Figure \* ARABIC </w:instrText>
-                                </w:r>
-                                <w:r>
-                                  <w:fldChar w:fldCharType="separate"/>
-                                </w:r>
-                                <w:r>
-                                  <w:rPr>
-                                    <w:noProof/>
-                                  </w:rPr>
-                                  <w:t>1</w:t>
-                                </w:r>
-                                <w:r>
-                                  <w:rPr>
-                                    <w:noProof/>
-                                  </w:rPr>
-                                  <w:fldChar w:fldCharType="end"/>
-                                </w:r>
+                                <w:fldSimple w:instr=" SEQ Figure \* ARABIC ">
+                                  <w:r>
+                                    <w:rPr>
+                                      <w:noProof/>
+                                    </w:rPr>
+                                    <w:t>1</w:t>
+                                  </w:r>
+                                </w:fldSimple>
                                 <w:r>
                                   <w:t>: Correlation heatmaps showing the transition from 12 numeric independent variables to 3</w:t>
                                 </w:r>
@@ -1984,27 +1971,14 @@
                           <w:r>
                             <w:t xml:space="preserve">Figure </w:t>
                           </w:r>
-                          <w:r>
-                            <w:fldChar w:fldCharType="begin"/>
-                          </w:r>
-                          <w:r>
-                            <w:instrText xml:space="preserve"> SEQ Figure \* ARABIC </w:instrText>
-                          </w:r>
-                          <w:r>
-                            <w:fldChar w:fldCharType="separate"/>
-                          </w:r>
-                          <w:r>
-                            <w:rPr>
-                              <w:noProof/>
-                            </w:rPr>
-                            <w:t>1</w:t>
-                          </w:r>
-                          <w:r>
-                            <w:rPr>
-                              <w:noProof/>
-                            </w:rPr>
-                            <w:fldChar w:fldCharType="end"/>
-                          </w:r>
+                          <w:fldSimple w:instr=" SEQ Figure \* ARABIC ">
+                            <w:r>
+                              <w:rPr>
+                                <w:noProof/>
+                              </w:rPr>
+                              <w:t>1</w:t>
+                            </w:r>
+                          </w:fldSimple>
                           <w:r>
                             <w:t>: Correlation heatmaps showing the transition from 12 numeric independent variables to 3</w:t>
                           </w:r>
@@ -4281,27 +4255,14 @@
                               <w:r>
                                 <w:t xml:space="preserve">Figure </w:t>
                               </w:r>
-                              <w:r>
-                                <w:fldChar w:fldCharType="begin"/>
-                              </w:r>
-                              <w:r>
-                                <w:instrText xml:space="preserve"> SEQ Figure \* ARABIC </w:instrText>
-                              </w:r>
-                              <w:r>
-                                <w:fldChar w:fldCharType="separate"/>
-                              </w:r>
-                              <w:r>
-                                <w:rPr>
-                                  <w:noProof/>
-                                </w:rPr>
-                                <w:t>2</w:t>
-                              </w:r>
-                              <w:r>
-                                <w:rPr>
-                                  <w:noProof/>
-                                </w:rPr>
-                                <w:fldChar w:fldCharType="end"/>
-                              </w:r>
+                              <w:fldSimple w:instr=" SEQ Figure \* ARABIC ">
+                                <w:r>
+                                  <w:rPr>
+                                    <w:noProof/>
+                                  </w:rPr>
+                                  <w:t>2</w:t>
+                                </w:r>
+                              </w:fldSimple>
                               <w:r>
                                 <w:t>: GNB</w:t>
                               </w:r>
@@ -4340,27 +4301,14 @@
                         <w:r>
                           <w:t xml:space="preserve">Figure </w:t>
                         </w:r>
-                        <w:r>
-                          <w:fldChar w:fldCharType="begin"/>
-                        </w:r>
-                        <w:r>
-                          <w:instrText xml:space="preserve"> SEQ Figure \* ARABIC </w:instrText>
-                        </w:r>
-                        <w:r>
-                          <w:fldChar w:fldCharType="separate"/>
-                        </w:r>
-                        <w:r>
-                          <w:rPr>
-                            <w:noProof/>
-                          </w:rPr>
-                          <w:t>2</w:t>
-                        </w:r>
-                        <w:r>
-                          <w:rPr>
-                            <w:noProof/>
-                          </w:rPr>
-                          <w:fldChar w:fldCharType="end"/>
-                        </w:r>
+                        <w:fldSimple w:instr=" SEQ Figure \* ARABIC ">
+                          <w:r>
+                            <w:rPr>
+                              <w:noProof/>
+                            </w:rPr>
+                            <w:t>2</w:t>
+                          </w:r>
+                        </w:fldSimple>
                         <w:r>
                           <w:t>: GNB</w:t>
                         </w:r>
@@ -4471,27 +4419,14 @@
                               <w:r>
                                 <w:t xml:space="preserve">Figure </w:t>
                               </w:r>
-                              <w:r>
-                                <w:fldChar w:fldCharType="begin"/>
-                              </w:r>
-                              <w:r>
-                                <w:instrText xml:space="preserve"> SEQ Figure \* ARABIC </w:instrText>
-                              </w:r>
-                              <w:r>
-                                <w:fldChar w:fldCharType="separate"/>
-                              </w:r>
-                              <w:r>
-                                <w:rPr>
-                                  <w:noProof/>
-                                </w:rPr>
-                                <w:t>3</w:t>
-                              </w:r>
-                              <w:r>
-                                <w:rPr>
-                                  <w:noProof/>
-                                </w:rPr>
-                                <w:fldChar w:fldCharType="end"/>
-                              </w:r>
+                              <w:fldSimple w:instr=" SEQ Figure \* ARABIC ">
+                                <w:r>
+                                  <w:rPr>
+                                    <w:noProof/>
+                                  </w:rPr>
+                                  <w:t>3</w:t>
+                                </w:r>
+                              </w:fldSimple>
                               <w:r>
                                 <w:t>: Log_reg</w:t>
                               </w:r>
@@ -4536,27 +4471,14 @@
                         <w:r>
                           <w:t xml:space="preserve">Figure </w:t>
                         </w:r>
-                        <w:r>
-                          <w:fldChar w:fldCharType="begin"/>
-                        </w:r>
-                        <w:r>
-                          <w:instrText xml:space="preserve"> SEQ Figure \* ARABIC </w:instrText>
-                        </w:r>
-                        <w:r>
-                          <w:fldChar w:fldCharType="separate"/>
-                        </w:r>
-                        <w:r>
-                          <w:rPr>
-                            <w:noProof/>
-                          </w:rPr>
-                          <w:t>3</w:t>
-                        </w:r>
-                        <w:r>
-                          <w:rPr>
-                            <w:noProof/>
-                          </w:rPr>
-                          <w:fldChar w:fldCharType="end"/>
-                        </w:r>
+                        <w:fldSimple w:instr=" SEQ Figure \* ARABIC ">
+                          <w:r>
+                            <w:rPr>
+                              <w:noProof/>
+                            </w:rPr>
+                            <w:t>3</w:t>
+                          </w:r>
+                        </w:fldSimple>
                         <w:r>
                           <w:t>: Log_reg</w:t>
                         </w:r>
@@ -4667,27 +4589,14 @@
                               <w:r>
                                 <w:t xml:space="preserve">Figure </w:t>
                               </w:r>
-                              <w:r>
-                                <w:fldChar w:fldCharType="begin"/>
-                              </w:r>
-                              <w:r>
-                                <w:instrText xml:space="preserve"> SEQ Figure \* ARABIC </w:instrText>
-                              </w:r>
-                              <w:r>
-                                <w:fldChar w:fldCharType="separate"/>
-                              </w:r>
-                              <w:r>
-                                <w:rPr>
-                                  <w:noProof/>
-                                </w:rPr>
-                                <w:t>4</w:t>
-                              </w:r>
-                              <w:r>
-                                <w:rPr>
-                                  <w:noProof/>
-                                </w:rPr>
-                                <w:fldChar w:fldCharType="end"/>
-                              </w:r>
+                              <w:fldSimple w:instr=" SEQ Figure \* ARABIC ">
+                                <w:r>
+                                  <w:rPr>
+                                    <w:noProof/>
+                                  </w:rPr>
+                                  <w:t>4</w:t>
+                                </w:r>
+                              </w:fldSimple>
                               <w:r>
                                 <w:t>: KNN</w:t>
                               </w:r>
@@ -4732,27 +4641,14 @@
                         <w:r>
                           <w:t xml:space="preserve">Figure </w:t>
                         </w:r>
-                        <w:r>
-                          <w:fldChar w:fldCharType="begin"/>
-                        </w:r>
-                        <w:r>
-                          <w:instrText xml:space="preserve"> SEQ Figure \* ARABIC </w:instrText>
-                        </w:r>
-                        <w:r>
-                          <w:fldChar w:fldCharType="separate"/>
-                        </w:r>
-                        <w:r>
-                          <w:rPr>
-                            <w:noProof/>
-                          </w:rPr>
-                          <w:t>4</w:t>
-                        </w:r>
-                        <w:r>
-                          <w:rPr>
-                            <w:noProof/>
-                          </w:rPr>
-                          <w:fldChar w:fldCharType="end"/>
-                        </w:r>
+                        <w:fldSimple w:instr=" SEQ Figure \* ARABIC ">
+                          <w:r>
+                            <w:rPr>
+                              <w:noProof/>
+                            </w:rPr>
+                            <w:t>4</w:t>
+                          </w:r>
+                        </w:fldSimple>
                         <w:r>
                           <w:t>: KNN</w:t>
                         </w:r>
@@ -4998,96 +4894,24 @@
     <w:p/>
     <w:p/>
     <w:p/>
-    <w:p/>
-    <w:p/>
-    <w:p/>
-    <w:p/>
-    <w:p/>
-    <w:p/>
-    <w:p/>
-    <w:p/>
-    <w:p/>
-    <w:p/>
-    <w:p>
-      <w:r>
-        <w:lastRenderedPageBreak/>
-        <w:t xml:space="preserve">Voting system Results </w:t>
-      </w:r>
-    </w:p>
-    <w:p>
-      <w:pPr>
-        <w:pStyle w:val="ListParagraph"/>
-        <w:numPr>
-          <w:ilvl w:val="0"/>
-          <w:numId w:val="2"/>
-        </w:numPr>
-      </w:pPr>
-      <w:r>
-        <w:t>System 1: Hard voting 1.0</w:t>
-      </w:r>
-    </w:p>
-    <w:p>
-      <w:pPr>
-        <w:pStyle w:val="ListParagraph"/>
-        <w:numPr>
-          <w:ilvl w:val="0"/>
-          <w:numId w:val="3"/>
-        </w:numPr>
-      </w:pPr>
-      <w:r>
-        <w:t>Majority wins in a 2-1 voting split</w:t>
-      </w:r>
-    </w:p>
-    <w:p>
-      <w:pPr>
-        <w:pStyle w:val="ListParagraph"/>
-        <w:numPr>
-          <w:ilvl w:val="0"/>
-          <w:numId w:val="3"/>
-        </w:numPr>
-      </w:pPr>
-      <w:r>
-        <w:t xml:space="preserve">For ‘hung parliament’ scenario(3-way voting split) then randomly </w:t>
-      </w:r>
-      <w:proofErr w:type="gramStart"/>
-      <w:r>
-        <w:t>select</w:t>
-      </w:r>
-      <w:proofErr w:type="gramEnd"/>
-      <w:r>
-        <w:t xml:space="preserve"> a model’s prediction</w:t>
-      </w:r>
-    </w:p>
-    <w:p>
-      <w:pPr>
-        <w:pStyle w:val="ListParagraph"/>
-        <w:numPr>
-          <w:ilvl w:val="0"/>
-          <w:numId w:val="3"/>
-        </w:numPr>
-      </w:pPr>
-      <w:r>
-        <w:t xml:space="preserve">Test data Results </w:t>
-      </w:r>
-    </w:p>
     <w:p>
       <w:r>
         <w:rPr>
           <w:noProof/>
         </w:rPr>
         <w:drawing>
-          <wp:anchor distT="0" distB="0" distL="114300" distR="114300" simplePos="0" relativeHeight="251729920" behindDoc="0" locked="0" layoutInCell="1" allowOverlap="1" wp14:anchorId="1C858E98" wp14:editId="12B5DAD7">
+          <wp:anchor distT="0" distB="0" distL="114300" distR="114300" simplePos="0" relativeHeight="251829248" behindDoc="0" locked="0" layoutInCell="1" allowOverlap="1" wp14:anchorId="55E6D3D2" wp14:editId="3B3AF529">
             <wp:simplePos x="0" y="0"/>
             <wp:positionH relativeFrom="column">
-              <wp:posOffset>190500</wp:posOffset>
+              <wp:posOffset>2717800</wp:posOffset>
             </wp:positionH>
             <wp:positionV relativeFrom="paragraph">
-              <wp:posOffset>175260</wp:posOffset>
+              <wp:posOffset>134620</wp:posOffset>
             </wp:positionV>
             <wp:extent cx="4649259" cy="3531405"/>
             <wp:effectExtent l="0" t="0" r="0" b="0"/>
             <wp:wrapNone/>
-            <wp:docPr id="122" name="Picture 122"/>
+            <wp:docPr id="56" name="Picture 56"/>
             <wp:cNvGraphicFramePr>
               <a:graphicFrameLocks xmlns:a="http://schemas.openxmlformats.org/drawingml/2006/main" noChangeAspect="1"/>
             </wp:cNvGraphicFramePr>
@@ -5127,24 +4951,94 @@
       </w:r>
     </w:p>
     <w:p/>
+    <w:p/>
+    <w:p/>
+    <w:p/>
+    <w:p/>
+    <w:p/>
+    <w:p/>
+    <w:p/>
+    <w:p/>
+    <w:p>
+      <w:r>
+        <w:lastRenderedPageBreak/>
+        <w:t xml:space="preserve">Voting system Results </w:t>
+      </w:r>
+    </w:p>
+    <w:p>
+      <w:pPr>
+        <w:pStyle w:val="ListParagraph"/>
+        <w:numPr>
+          <w:ilvl w:val="0"/>
+          <w:numId w:val="2"/>
+        </w:numPr>
+      </w:pPr>
+      <w:r>
+        <w:t>System 1: Hard voting 1.0</w:t>
+      </w:r>
+    </w:p>
+    <w:p>
+      <w:pPr>
+        <w:pStyle w:val="ListParagraph"/>
+        <w:numPr>
+          <w:ilvl w:val="0"/>
+          <w:numId w:val="3"/>
+        </w:numPr>
+      </w:pPr>
+      <w:r>
+        <w:t>Majority wins in a 2-1 voting split</w:t>
+      </w:r>
+    </w:p>
+    <w:p>
+      <w:pPr>
+        <w:pStyle w:val="ListParagraph"/>
+        <w:numPr>
+          <w:ilvl w:val="0"/>
+          <w:numId w:val="3"/>
+        </w:numPr>
+      </w:pPr>
+      <w:r>
+        <w:t xml:space="preserve">For ‘hung parliament’ scenario(3-way voting split) then randomly </w:t>
+      </w:r>
+      <w:proofErr w:type="gramStart"/>
+      <w:r>
+        <w:t>select</w:t>
+      </w:r>
+      <w:proofErr w:type="gramEnd"/>
+      <w:r>
+        <w:t xml:space="preserve"> a model’s prediction</w:t>
+      </w:r>
+    </w:p>
+    <w:p>
+      <w:pPr>
+        <w:pStyle w:val="ListParagraph"/>
+        <w:numPr>
+          <w:ilvl w:val="0"/>
+          <w:numId w:val="3"/>
+        </w:numPr>
+      </w:pPr>
+      <w:r>
+        <w:t xml:space="preserve">Test data Results </w:t>
+      </w:r>
+    </w:p>
     <w:p>
       <w:r>
         <w:rPr>
           <w:noProof/>
         </w:rPr>
         <w:drawing>
-          <wp:anchor distT="0" distB="0" distL="114300" distR="114300" simplePos="0" relativeHeight="251728896" behindDoc="0" locked="0" layoutInCell="1" allowOverlap="1" wp14:anchorId="2434D434" wp14:editId="65991F57">
+          <wp:anchor distT="0" distB="0" distL="114300" distR="114300" simplePos="0" relativeHeight="251729920" behindDoc="0" locked="0" layoutInCell="1" allowOverlap="1" wp14:anchorId="1C858E98" wp14:editId="12B5DAD7">
             <wp:simplePos x="0" y="0"/>
             <wp:positionH relativeFrom="column">
-              <wp:posOffset>5829300</wp:posOffset>
+              <wp:posOffset>190500</wp:posOffset>
             </wp:positionH>
             <wp:positionV relativeFrom="paragraph">
-              <wp:posOffset>111760</wp:posOffset>
+              <wp:posOffset>175260</wp:posOffset>
             </wp:positionV>
-            <wp:extent cx="5153660" cy="2333625"/>
-            <wp:effectExtent l="0" t="0" r="8890" b="9525"/>
+            <wp:extent cx="4649259" cy="3531405"/>
+            <wp:effectExtent l="0" t="0" r="0" b="0"/>
             <wp:wrapNone/>
-            <wp:docPr id="123" name="Picture 123"/>
+            <wp:docPr id="122" name="Picture 122"/>
             <wp:cNvGraphicFramePr>
               <a:graphicFrameLocks xmlns:a="http://schemas.openxmlformats.org/drawingml/2006/main" noChangeAspect="1"/>
             </wp:cNvGraphicFramePr>
@@ -5170,7 +5064,7 @@
                   <pic:spPr>
                     <a:xfrm>
                       <a:off x="0" y="0"/>
-                      <a:ext cx="5153660" cy="2333625"/>
+                      <a:ext cx="4649259" cy="3531405"/>
                     </a:xfrm>
                     <a:prstGeom prst="rect">
                       <a:avLst/>
@@ -5184,35 +5078,24 @@
       </w:r>
     </w:p>
     <w:p/>
-    <w:p/>
-    <w:p/>
-    <w:p/>
-    <w:p/>
-    <w:p/>
-    <w:p/>
-    <w:p/>
-    <w:p/>
-    <w:p/>
-    <w:p/>
-    <w:p/>
     <w:p>
       <w:r>
         <w:rPr>
           <w:noProof/>
         </w:rPr>
         <w:drawing>
-          <wp:anchor distT="0" distB="0" distL="114300" distR="114300" simplePos="0" relativeHeight="251731968" behindDoc="0" locked="0" layoutInCell="1" allowOverlap="1" wp14:anchorId="7D334CBC" wp14:editId="3E543BC3">
+          <wp:anchor distT="0" distB="0" distL="114300" distR="114300" simplePos="0" relativeHeight="251728896" behindDoc="0" locked="0" layoutInCell="1" allowOverlap="1" wp14:anchorId="2434D434" wp14:editId="65991F57">
             <wp:simplePos x="0" y="0"/>
             <wp:positionH relativeFrom="column">
-              <wp:posOffset>0</wp:posOffset>
+              <wp:posOffset>5829300</wp:posOffset>
             </wp:positionH>
             <wp:positionV relativeFrom="paragraph">
-              <wp:posOffset>95250</wp:posOffset>
+              <wp:posOffset>111760</wp:posOffset>
             </wp:positionV>
-            <wp:extent cx="6257925" cy="1779777"/>
-            <wp:effectExtent l="0" t="0" r="0" b="0"/>
+            <wp:extent cx="5153660" cy="2333625"/>
+            <wp:effectExtent l="0" t="0" r="8890" b="9525"/>
             <wp:wrapNone/>
-            <wp:docPr id="119" name="Picture 119"/>
+            <wp:docPr id="123" name="Picture 123"/>
             <wp:cNvGraphicFramePr>
               <a:graphicFrameLocks xmlns:a="http://schemas.openxmlformats.org/drawingml/2006/main" noChangeAspect="1"/>
             </wp:cNvGraphicFramePr>
@@ -5238,7 +5121,7 @@
                   <pic:spPr>
                     <a:xfrm>
                       <a:off x="0" y="0"/>
-                      <a:ext cx="6257925" cy="1779777"/>
+                      <a:ext cx="5153660" cy="2333625"/>
                     </a:xfrm>
                     <a:prstGeom prst="rect">
                       <a:avLst/>
@@ -5250,23 +5133,37 @@
           </wp:anchor>
         </w:drawing>
       </w:r>
+    </w:p>
+    <w:p/>
+    <w:p/>
+    <w:p/>
+    <w:p/>
+    <w:p/>
+    <w:p/>
+    <w:p/>
+    <w:p/>
+    <w:p/>
+    <w:p/>
+    <w:p/>
+    <w:p/>
+    <w:p>
       <w:r>
         <w:rPr>
           <w:noProof/>
         </w:rPr>
         <w:drawing>
-          <wp:anchor distT="0" distB="0" distL="114300" distR="114300" simplePos="0" relativeHeight="251732992" behindDoc="0" locked="0" layoutInCell="1" allowOverlap="1" wp14:anchorId="78165030" wp14:editId="40858041">
+          <wp:anchor distT="0" distB="0" distL="114300" distR="114300" simplePos="0" relativeHeight="251731968" behindDoc="0" locked="0" layoutInCell="1" allowOverlap="1" wp14:anchorId="7D334CBC" wp14:editId="3E543BC3">
             <wp:simplePos x="0" y="0"/>
             <wp:positionH relativeFrom="column">
-              <wp:posOffset>6810375</wp:posOffset>
+              <wp:posOffset>0</wp:posOffset>
             </wp:positionH>
             <wp:positionV relativeFrom="paragraph">
-              <wp:posOffset>0</wp:posOffset>
+              <wp:posOffset>95250</wp:posOffset>
             </wp:positionV>
-            <wp:extent cx="6087325" cy="2029108"/>
-            <wp:effectExtent l="0" t="0" r="8890" b="9525"/>
+            <wp:extent cx="6257925" cy="1779777"/>
+            <wp:effectExtent l="0" t="0" r="0" b="0"/>
             <wp:wrapNone/>
-            <wp:docPr id="120" name="Picture 120"/>
+            <wp:docPr id="119" name="Picture 119"/>
             <wp:cNvGraphicFramePr>
               <a:graphicFrameLocks xmlns:a="http://schemas.openxmlformats.org/drawingml/2006/main" noChangeAspect="1"/>
             </wp:cNvGraphicFramePr>
@@ -5292,7 +5189,7 @@
                   <pic:spPr>
                     <a:xfrm>
                       <a:off x="0" y="0"/>
-                      <a:ext cx="6087325" cy="2029108"/>
+                      <a:ext cx="6257925" cy="1779777"/>
                     </a:xfrm>
                     <a:prstGeom prst="rect">
                       <a:avLst/>
@@ -5304,132 +5201,23 @@
           </wp:anchor>
         </w:drawing>
       </w:r>
-    </w:p>
-    <w:p/>
-    <w:p/>
-    <w:p/>
-    <w:p/>
-    <w:p/>
-    <w:p/>
-    <w:p/>
-    <w:p/>
-    <w:p/>
-    <w:p/>
-    <w:p/>
-    <w:p>
-      <w:pPr>
-        <w:pStyle w:val="ListParagraph"/>
-        <w:numPr>
-          <w:ilvl w:val="0"/>
-          <w:numId w:val="2"/>
-        </w:numPr>
-      </w:pPr>
-      <w:r>
-        <w:lastRenderedPageBreak/>
-        <w:t xml:space="preserve">System 2: Hard voting </w:t>
-      </w:r>
-      <w:r>
-        <w:t xml:space="preserve">Flex </w:t>
-      </w:r>
-      <w:r>
-        <w:t>(Playing the odds)</w:t>
-      </w:r>
-    </w:p>
-    <w:p>
-      <w:pPr>
-        <w:pStyle w:val="ListParagraph"/>
-        <w:numPr>
-          <w:ilvl w:val="0"/>
-          <w:numId w:val="5"/>
-        </w:numPr>
-      </w:pPr>
-      <w:r>
-        <w:t>Majority wins in a 2-1 voting split</w:t>
-      </w:r>
-      <w:r>
-        <w:t xml:space="preserve"> for the most part </w:t>
-      </w:r>
-    </w:p>
-    <w:p>
-      <w:pPr>
-        <w:pStyle w:val="ListParagraph"/>
-        <w:numPr>
-          <w:ilvl w:val="0"/>
-          <w:numId w:val="5"/>
-        </w:numPr>
-      </w:pPr>
-      <w:r>
-        <w:t xml:space="preserve">For </w:t>
-      </w:r>
-      <w:r>
-        <w:rPr>
-          <w:highlight w:val="yellow"/>
-        </w:rPr>
-        <w:t>2-1 cases where</w:t>
-      </w:r>
-      <w:r>
-        <w:t xml:space="preserve">  KNN and </w:t>
-      </w:r>
-      <w:proofErr w:type="spellStart"/>
-      <w:r>
-        <w:t>Log_Reg</w:t>
-      </w:r>
-      <w:proofErr w:type="spellEnd"/>
-      <w:r>
-        <w:t xml:space="preserve"> agree on a player being a PF </w:t>
-      </w:r>
-    </w:p>
-    <w:p>
-      <w:pPr>
-        <w:pStyle w:val="ListParagraph"/>
-        <w:numPr>
-          <w:ilvl w:val="0"/>
-          <w:numId w:val="5"/>
-        </w:numPr>
-      </w:pPr>
-      <w:r>
-        <w:t xml:space="preserve">For ‘hung parliament’ scenario(3-way voting split) then </w:t>
-      </w:r>
-      <w:proofErr w:type="gramStart"/>
-      <w:r>
-        <w:t>select</w:t>
-      </w:r>
-      <w:proofErr w:type="gramEnd"/>
-      <w:r>
-        <w:t xml:space="preserve"> with the model with the highest</w:t>
-      </w:r>
-      <w:r>
-        <w:t xml:space="preserve"> precision for the hung cases</w:t>
-      </w:r>
-    </w:p>
-    <w:p>
-      <w:pPr>
-        <w:pStyle w:val="ListParagraph"/>
-        <w:numPr>
-          <w:ilvl w:val="0"/>
-          <w:numId w:val="5"/>
-        </w:numPr>
-      </w:pPr>
-    </w:p>
-    <w:p/>
-    <w:p>
       <w:r>
         <w:rPr>
           <w:noProof/>
         </w:rPr>
         <w:drawing>
-          <wp:anchor distT="0" distB="0" distL="114300" distR="114300" simplePos="0" relativeHeight="251734016" behindDoc="0" locked="0" layoutInCell="1" allowOverlap="1" wp14:anchorId="44D18E00" wp14:editId="5C962457">
+          <wp:anchor distT="0" distB="0" distL="114300" distR="114300" simplePos="0" relativeHeight="251732992" behindDoc="0" locked="0" layoutInCell="1" allowOverlap="1" wp14:anchorId="78165030" wp14:editId="40858041">
             <wp:simplePos x="0" y="0"/>
             <wp:positionH relativeFrom="column">
-              <wp:posOffset>0</wp:posOffset>
+              <wp:posOffset>6810375</wp:posOffset>
             </wp:positionH>
             <wp:positionV relativeFrom="paragraph">
-              <wp:posOffset>-4445</wp:posOffset>
+              <wp:posOffset>0</wp:posOffset>
             </wp:positionV>
-            <wp:extent cx="4649259" cy="3531405"/>
-            <wp:effectExtent l="0" t="0" r="0" b="0"/>
+            <wp:extent cx="6087325" cy="2029108"/>
+            <wp:effectExtent l="0" t="0" r="8890" b="9525"/>
             <wp:wrapNone/>
-            <wp:docPr id="124" name="Picture 124"/>
+            <wp:docPr id="120" name="Picture 120"/>
             <wp:cNvGraphicFramePr>
               <a:graphicFrameLocks xmlns:a="http://schemas.openxmlformats.org/drawingml/2006/main" noChangeAspect="1"/>
             </wp:cNvGraphicFramePr>
@@ -5455,6 +5243,169 @@
                   <pic:spPr>
                     <a:xfrm>
                       <a:off x="0" y="0"/>
+                      <a:ext cx="6087325" cy="2029108"/>
+                    </a:xfrm>
+                    <a:prstGeom prst="rect">
+                      <a:avLst/>
+                    </a:prstGeom>
+                  </pic:spPr>
+                </pic:pic>
+              </a:graphicData>
+            </a:graphic>
+          </wp:anchor>
+        </w:drawing>
+      </w:r>
+    </w:p>
+    <w:p/>
+    <w:p/>
+    <w:p/>
+    <w:p/>
+    <w:p/>
+    <w:p/>
+    <w:p/>
+    <w:p/>
+    <w:p/>
+    <w:p/>
+    <w:p/>
+    <w:p>
+      <w:pPr>
+        <w:pStyle w:val="ListParagraph"/>
+        <w:numPr>
+          <w:ilvl w:val="0"/>
+          <w:numId w:val="2"/>
+        </w:numPr>
+      </w:pPr>
+      <w:r>
+        <w:lastRenderedPageBreak/>
+        <w:t xml:space="preserve">System 2: Hard voting </w:t>
+      </w:r>
+      <w:r>
+        <w:t xml:space="preserve">Flex </w:t>
+      </w:r>
+      <w:r>
+        <w:t>(Playing the odds)</w:t>
+      </w:r>
+    </w:p>
+    <w:p>
+      <w:pPr>
+        <w:pStyle w:val="ListParagraph"/>
+        <w:numPr>
+          <w:ilvl w:val="0"/>
+          <w:numId w:val="5"/>
+        </w:numPr>
+      </w:pPr>
+      <w:r>
+        <w:t>Majority wins in a 2-1 voting split</w:t>
+      </w:r>
+      <w:r>
+        <w:t xml:space="preserve"> for the most part </w:t>
+      </w:r>
+    </w:p>
+    <w:p>
+      <w:pPr>
+        <w:pStyle w:val="ListParagraph"/>
+        <w:numPr>
+          <w:ilvl w:val="0"/>
+          <w:numId w:val="5"/>
+        </w:numPr>
+      </w:pPr>
+      <w:r>
+        <w:t xml:space="preserve">For </w:t>
+      </w:r>
+      <w:r>
+        <w:rPr>
+          <w:highlight w:val="yellow"/>
+        </w:rPr>
+        <w:t>2-1 cases where</w:t>
+      </w:r>
+      <w:r>
+        <w:t xml:space="preserve">  KNN and </w:t>
+      </w:r>
+      <w:proofErr w:type="spellStart"/>
+      <w:r>
+        <w:t>Log_Reg</w:t>
+      </w:r>
+      <w:proofErr w:type="spellEnd"/>
+      <w:r>
+        <w:t xml:space="preserve"> agree on a player being a PF </w:t>
+      </w:r>
+    </w:p>
+    <w:p>
+      <w:pPr>
+        <w:pStyle w:val="ListParagraph"/>
+        <w:numPr>
+          <w:ilvl w:val="0"/>
+          <w:numId w:val="5"/>
+        </w:numPr>
+      </w:pPr>
+      <w:r>
+        <w:t xml:space="preserve">For ‘hung parliament’ scenario(3-way voting split) then </w:t>
+      </w:r>
+      <w:proofErr w:type="gramStart"/>
+      <w:r>
+        <w:t>select</w:t>
+      </w:r>
+      <w:proofErr w:type="gramEnd"/>
+      <w:r>
+        <w:t xml:space="preserve"> with the model with the highest</w:t>
+      </w:r>
+      <w:r>
+        <w:t xml:space="preserve"> precision for the hung cases</w:t>
+      </w:r>
+    </w:p>
+    <w:p>
+      <w:pPr>
+        <w:pStyle w:val="ListParagraph"/>
+        <w:numPr>
+          <w:ilvl w:val="0"/>
+          <w:numId w:val="5"/>
+        </w:numPr>
+      </w:pPr>
+    </w:p>
+    <w:p/>
+    <w:p>
+      <w:r>
+        <w:rPr>
+          <w:noProof/>
+        </w:rPr>
+        <w:drawing>
+          <wp:anchor distT="0" distB="0" distL="114300" distR="114300" simplePos="0" relativeHeight="251734016" behindDoc="0" locked="0" layoutInCell="1" allowOverlap="1" wp14:anchorId="44D18E00" wp14:editId="5C962457">
+            <wp:simplePos x="0" y="0"/>
+            <wp:positionH relativeFrom="column">
+              <wp:posOffset>0</wp:posOffset>
+            </wp:positionH>
+            <wp:positionV relativeFrom="paragraph">
+              <wp:posOffset>-4445</wp:posOffset>
+            </wp:positionV>
+            <wp:extent cx="4649259" cy="3531405"/>
+            <wp:effectExtent l="0" t="0" r="0" b="0"/>
+            <wp:wrapNone/>
+            <wp:docPr id="124" name="Picture 124"/>
+            <wp:cNvGraphicFramePr>
+              <a:graphicFrameLocks xmlns:a="http://schemas.openxmlformats.org/drawingml/2006/main" noChangeAspect="1"/>
+            </wp:cNvGraphicFramePr>
+            <a:graphic xmlns:a="http://schemas.openxmlformats.org/drawingml/2006/main">
+              <a:graphicData uri="http://schemas.openxmlformats.org/drawingml/2006/picture">
+                <pic:pic xmlns:pic="http://schemas.openxmlformats.org/drawingml/2006/picture">
+                  <pic:nvPicPr>
+                    <pic:cNvPr id="1" name=""/>
+                    <pic:cNvPicPr/>
+                  </pic:nvPicPr>
+                  <pic:blipFill>
+                    <a:blip r:embed="rId65">
+                      <a:extLst>
+                        <a:ext uri="{28A0092B-C50C-407E-A947-70E740481C1C}">
+                          <a14:useLocalDpi xmlns:a14="http://schemas.microsoft.com/office/drawing/2010/main" val="0"/>
+                        </a:ext>
+                      </a:extLst>
+                    </a:blip>
+                    <a:stretch>
+                      <a:fillRect/>
+                    </a:stretch>
+                  </pic:blipFill>
+                  <pic:spPr>
+                    <a:xfrm>
+                      <a:off x="0" y="0"/>
                       <a:ext cx="4649259" cy="3531405"/>
                     </a:xfrm>
                     <a:prstGeom prst="rect">
@@ -5497,7 +5448,7 @@
                     <pic:cNvPicPr/>
                   </pic:nvPicPr>
                   <pic:blipFill>
-                    <a:blip r:embed="rId65">
+                    <a:blip r:embed="rId66">
                       <a:extLst>
                         <a:ext uri="{28A0092B-C50C-407E-A947-70E740481C1C}">
                           <a14:useLocalDpi xmlns:a14="http://schemas.microsoft.com/office/drawing/2010/main" val="0"/>
@@ -5606,7 +5557,7 @@
                           </pic:cNvPicPr>
                         </pic:nvPicPr>
                         <pic:blipFill>
-                          <a:blip r:embed="rId66">
+                          <a:blip r:embed="rId67">
                             <a:extLst>
                               <a:ext uri="{28A0092B-C50C-407E-A947-70E740481C1C}">
                                 <a14:useLocalDpi xmlns:a14="http://schemas.microsoft.com/office/drawing/2010/main" val="0"/>
@@ -5657,27 +5608,14 @@
                               <w:r>
                                 <w:t xml:space="preserve">Figure </w:t>
                               </w:r>
-                              <w:r>
-                                <w:fldChar w:fldCharType="begin"/>
-                              </w:r>
-                              <w:r>
-                                <w:instrText xml:space="preserve"> SEQ Figure \* ARABIC </w:instrText>
-                              </w:r>
-                              <w:r>
-                                <w:fldChar w:fldCharType="separate"/>
-                              </w:r>
-                              <w:r>
-                                <w:rPr>
-                                  <w:noProof/>
-                                </w:rPr>
-                                <w:t>7</w:t>
-                              </w:r>
-                              <w:r>
-                                <w:rPr>
-                                  <w:noProof/>
-                                </w:rPr>
-                                <w:fldChar w:fldCharType="end"/>
-                              </w:r>
+                              <w:fldSimple w:instr=" SEQ Figure \* ARABIC ">
+                                <w:r>
+                                  <w:rPr>
+                                    <w:noProof/>
+                                  </w:rPr>
+                                  <w:t>7</w:t>
+                                </w:r>
+                              </w:fldSimple>
                               <w:r>
                                 <w:t>: The accuracy of different models for the hung parliament scenario where the actual position = SG</w:t>
                               </w:r>
@@ -5701,7 +5639,7 @@
             <w:pict>
               <v:group w14:anchorId="46F591AE" id="Group 106" o:spid="_x0000_s1049" style="position:absolute;margin-left:573pt;margin-top:4pt;width:326pt;height:255.95pt;z-index:251712512" coordsize="41402,32505" o:gfxdata="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">
                 <v:shape id="Picture 103" o:spid="_x0000_s1050" type="#_x0000_t75" style="position:absolute;width:38227;height:27920;visibility:visible;mso-wrap-style:square" o:gfxdata="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">
-                  <v:imagedata r:id="rId67" o:title=""/>
+                  <v:imagedata r:id="rId68" o:title=""/>
                 </v:shape>
                 <v:shape id="Text Box 105" o:spid="_x0000_s1051" type="#_x0000_t202" style="position:absolute;top:28448;width:41402;height:4057;visibility:visible;mso-wrap-style:square;v-text-anchor:top" o:gfxdata="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" stroked="f">
                   <v:textbox style="mso-fit-shape-to-text:t" inset="0,0,0,0">
@@ -5716,27 +5654,14 @@
                         <w:r>
                           <w:t xml:space="preserve">Figure </w:t>
                         </w:r>
-                        <w:r>
-                          <w:fldChar w:fldCharType="begin"/>
-                        </w:r>
-                        <w:r>
-                          <w:instrText xml:space="preserve"> SEQ Figure \* ARABIC </w:instrText>
-                        </w:r>
-                        <w:r>
-                          <w:fldChar w:fldCharType="separate"/>
-                        </w:r>
-                        <w:r>
-                          <w:rPr>
-                            <w:noProof/>
-                          </w:rPr>
-                          <w:t>7</w:t>
-                        </w:r>
-                        <w:r>
-                          <w:rPr>
-                            <w:noProof/>
-                          </w:rPr>
-                          <w:fldChar w:fldCharType="end"/>
-                        </w:r>
+                        <w:fldSimple w:instr=" SEQ Figure \* ARABIC ">
+                          <w:r>
+                            <w:rPr>
+                              <w:noProof/>
+                            </w:rPr>
+                            <w:t>7</w:t>
+                          </w:r>
+                        </w:fldSimple>
                         <w:r>
                           <w:t>: The accuracy of different models for the hung parliament scenario where the actual position = SG</w:t>
                         </w:r>
@@ -5789,7 +5714,7 @@
                           </pic:cNvPicPr>
                         </pic:nvPicPr>
                         <pic:blipFill>
-                          <a:blip r:embed="rId68">
+                          <a:blip r:embed="rId69">
                             <a:extLst>
                               <a:ext uri="{28A0092B-C50C-407E-A947-70E740481C1C}">
                                 <a14:useLocalDpi xmlns:a14="http://schemas.microsoft.com/office/drawing/2010/main" val="0"/>
@@ -5840,27 +5765,14 @@
                               <w:r>
                                 <w:t xml:space="preserve">Figure </w:t>
                               </w:r>
-                              <w:r>
-                                <w:fldChar w:fldCharType="begin"/>
-                              </w:r>
-                              <w:r>
-                                <w:instrText xml:space="preserve"> SEQ Figure \* ARABIC </w:instrText>
-                              </w:r>
-                              <w:r>
-                                <w:fldChar w:fldCharType="separate"/>
-                              </w:r>
-                              <w:r>
-                                <w:rPr>
-                                  <w:noProof/>
-                                </w:rPr>
-                                <w:t>6</w:t>
-                              </w:r>
-                              <w:r>
-                                <w:rPr>
-                                  <w:noProof/>
-                                </w:rPr>
-                                <w:fldChar w:fldCharType="end"/>
-                              </w:r>
+                              <w:fldSimple w:instr=" SEQ Figure \* ARABIC ">
+                                <w:r>
+                                  <w:rPr>
+                                    <w:noProof/>
+                                  </w:rPr>
+                                  <w:t>6</w:t>
+                                </w:r>
+                              </w:fldSimple>
                               <w:r>
                                 <w:t>: Accuracy of prediction for different labels in hung parliament cases</w:t>
                               </w:r>
@@ -5884,7 +5796,7 @@
             <w:pict>
               <v:group w14:anchorId="48B8F717" id="Group 107" o:spid="_x0000_s1052" style="position:absolute;margin-left:150pt;margin-top:17.9pt;width:299.2pt;height:185pt;z-index:251709440" coordsize="37998,23495" o:gfxdata="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">
                 <v:shape id="Picture 102" o:spid="_x0000_s1053" type="#_x0000_t75" style="position:absolute;width:37998;height:20281;visibility:visible;mso-wrap-style:square" o:gfxdata="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">
-                  <v:imagedata r:id="rId69" o:title=""/>
+                  <v:imagedata r:id="rId70" o:title=""/>
                 </v:shape>
                 <v:shape id="Text Box 104" o:spid="_x0000_s1054" type="#_x0000_t202" style="position:absolute;top:20828;width:37998;height:2667;visibility:visible;mso-wrap-style:square;v-text-anchor:top" o:gfxdata="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" stroked="f">
                   <v:textbox style="mso-fit-shape-to-text:t" inset="0,0,0,0">
@@ -5899,27 +5811,14 @@
                         <w:r>
                           <w:t xml:space="preserve">Figure </w:t>
                         </w:r>
-                        <w:r>
-                          <w:fldChar w:fldCharType="begin"/>
-                        </w:r>
-                        <w:r>
-                          <w:instrText xml:space="preserve"> SEQ Figure \* ARABIC </w:instrText>
-                        </w:r>
-                        <w:r>
-                          <w:fldChar w:fldCharType="separate"/>
-                        </w:r>
-                        <w:r>
-                          <w:rPr>
-                            <w:noProof/>
-                          </w:rPr>
-                          <w:t>6</w:t>
-                        </w:r>
-                        <w:r>
-                          <w:rPr>
-                            <w:noProof/>
-                          </w:rPr>
-                          <w:fldChar w:fldCharType="end"/>
-                        </w:r>
+                        <w:fldSimple w:instr=" SEQ Figure \* ARABIC ">
+                          <w:r>
+                            <w:rPr>
+                              <w:noProof/>
+                            </w:rPr>
+                            <w:t>6</w:t>
+                          </w:r>
+                        </w:fldSimple>
                         <w:r>
                           <w:t>: Accuracy of prediction for different labels in hung parliament cases</w:t>
                         </w:r>
@@ -5990,7 +5889,7 @@
                           </pic:cNvPicPr>
                         </pic:nvPicPr>
                         <pic:blipFill>
-                          <a:blip r:embed="rId70">
+                          <a:blip r:embed="rId71">
                             <a:extLst>
                               <a:ext uri="{28A0092B-C50C-407E-A947-70E740481C1C}">
                                 <a14:useLocalDpi xmlns:a14="http://schemas.microsoft.com/office/drawing/2010/main" val="0"/>
@@ -6030,7 +5929,7 @@
                             </pic:cNvPicPr>
                           </pic:nvPicPr>
                           <pic:blipFill>
-                            <a:blip r:embed="rId71">
+                            <a:blip r:embed="rId72">
                               <a:extLst>
                                 <a:ext uri="{28A0092B-C50C-407E-A947-70E740481C1C}">
                                   <a14:useLocalDpi xmlns:a14="http://schemas.microsoft.com/office/drawing/2010/main" val="0"/>
@@ -6081,27 +5980,14 @@
                                 <w:r>
                                   <w:t xml:space="preserve">Figure </w:t>
                                 </w:r>
-                                <w:r>
-                                  <w:fldChar w:fldCharType="begin"/>
-                                </w:r>
-                                <w:r>
-                                  <w:instrText xml:space="preserve"> SEQ Figure \* ARABIC </w:instrText>
-                                </w:r>
-                                <w:r>
-                                  <w:fldChar w:fldCharType="separate"/>
-                                </w:r>
-                                <w:r>
-                                  <w:rPr>
-                                    <w:noProof/>
-                                  </w:rPr>
-                                  <w:t>8</w:t>
-                                </w:r>
-                                <w:r>
-                                  <w:rPr>
-                                    <w:noProof/>
-                                  </w:rPr>
-                                  <w:fldChar w:fldCharType="end"/>
-                                </w:r>
+                                <w:fldSimple w:instr=" SEQ Figure \* ARABIC ">
+                                  <w:r>
+                                    <w:rPr>
+                                      <w:noProof/>
+                                    </w:rPr>
+                                    <w:t>8</w:t>
+                                  </w:r>
+                                </w:fldSimple>
                                 <w:r>
                                   <w:t>: initial hierarchy</w:t>
                                 </w:r>
@@ -6126,11 +6012,11 @@
             <w:pict>
               <v:group w14:anchorId="0030132F" id="Group 131" o:spid="_x0000_s1055" style="position:absolute;margin-left:83pt;margin-top:10.7pt;width:892.3pt;height:303pt;z-index:251741184" coordsize="113322,38481" o:gfxdata="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">
                 <v:shape id="Picture 108" o:spid="_x0000_s1056" type="#_x0000_t75" style="position:absolute;left:60833;top:5461;width:52489;height:24669;visibility:visible;mso-wrap-style:square" o:gfxdata="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">
-                  <v:imagedata r:id="rId72" o:title=""/>
+                  <v:imagedata r:id="rId73" o:title=""/>
                 </v:shape>
                 <v:group id="Group 130" o:spid="_x0000_s1057" style="position:absolute;width:46488;height:38481" coordsize="46488,38481" o:gfxdata="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">
                   <v:shape id="Picture 109" o:spid="_x0000_s1058" type="#_x0000_t75" style="position:absolute;width:46488;height:35312;visibility:visible;mso-wrap-style:square" o:gfxdata="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">
-                    <v:imagedata r:id="rId73" o:title=""/>
+                    <v:imagedata r:id="rId74" o:title=""/>
                   </v:shape>
                   <v:shape id="Text Box 129" o:spid="_x0000_s1059" type="#_x0000_t202" style="position:absolute;top:35814;width:46488;height:2667;visibility:visible;mso-wrap-style:square;v-text-anchor:top" o:gfxdata="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" stroked="f">
                     <v:textbox style="mso-fit-shape-to-text:t" inset="0,0,0,0">
@@ -6145,27 +6031,14 @@
                           <w:r>
                             <w:t xml:space="preserve">Figure </w:t>
                           </w:r>
-                          <w:r>
-                            <w:fldChar w:fldCharType="begin"/>
-                          </w:r>
-                          <w:r>
-                            <w:instrText xml:space="preserve"> SEQ Figure \* ARABIC </w:instrText>
-                          </w:r>
-                          <w:r>
-                            <w:fldChar w:fldCharType="separate"/>
-                          </w:r>
-                          <w:r>
-                            <w:rPr>
-                              <w:noProof/>
-                            </w:rPr>
-                            <w:t>8</w:t>
-                          </w:r>
-                          <w:r>
-                            <w:rPr>
-                              <w:noProof/>
-                            </w:rPr>
-                            <w:fldChar w:fldCharType="end"/>
-                          </w:r>
+                          <w:fldSimple w:instr=" SEQ Figure \* ARABIC ">
+                            <w:r>
+                              <w:rPr>
+                                <w:noProof/>
+                              </w:rPr>
+                              <w:t>8</w:t>
+                            </w:r>
+                          </w:fldSimple>
                           <w:r>
                             <w:t>: initial hierarchy</w:t>
                           </w:r>
@@ -6203,6 +6076,9 @@
         <w:br w:type="page"/>
       </w:r>
       <w:r>
+        <w:rPr>
+          <w:noProof/>
+        </w:rPr>
         <w:drawing>
           <wp:anchor distT="0" distB="0" distL="114300" distR="114300" simplePos="0" relativeHeight="251744256" behindDoc="0" locked="0" layoutInCell="1" allowOverlap="1" wp14:anchorId="31D6DA21" wp14:editId="5715CF4D">
             <wp:simplePos x="0" y="0"/>
@@ -6259,6 +6135,9 @@
         </w:drawing>
       </w:r>
       <w:r>
+        <w:rPr>
+          <w:noProof/>
+        </w:rPr>
         <w:drawing>
           <wp:anchor distT="0" distB="0" distL="114300" distR="114300" simplePos="0" relativeHeight="251745280" behindDoc="0" locked="0" layoutInCell="1" allowOverlap="1" wp14:anchorId="78BC5E77" wp14:editId="7ABEAD23">
             <wp:simplePos x="0" y="0"/>
@@ -6357,7 +6236,7 @@
                           </pic:cNvPicPr>
                         </pic:nvPicPr>
                         <pic:blipFill>
-                          <a:blip r:embed="rId74">
+                          <a:blip r:embed="rId75">
                             <a:extLst>
                               <a:ext uri="{28A0092B-C50C-407E-A947-70E740481C1C}">
                                 <a14:useLocalDpi xmlns:a14="http://schemas.microsoft.com/office/drawing/2010/main" val="0"/>
@@ -6461,14 +6340,7 @@
                                   <w:b/>
                                   <w:bCs/>
                                 </w:rPr>
-                                <w:t xml:space="preserve">RSD=  </w:t>
-                              </w:r>
-                              <w:r>
-                                <w:rPr>
-                                  <w:b/>
-                                  <w:bCs/>
-                                </w:rPr>
-                                <w:t>0.018</w:t>
+                                <w:t>RSD=  0.018</w:t>
                               </w:r>
                             </w:p>
                           </w:txbxContent>
@@ -6490,7 +6362,7 @@
             <w:pict>
               <v:group w14:anchorId="5FE4F899" id="Group 9" o:spid="_x0000_s1060" style="position:absolute;margin-left:0;margin-top:-28.3pt;width:1046.55pt;height:283.8pt;z-index:251752448" coordsize="132911,36042" o:gfxdata="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">
                 <v:shape id="Picture 4" o:spid="_x0000_s1061" type="#_x0000_t75" style="position:absolute;width:132911;height:36042;visibility:visible;mso-wrap-style:square" o:gfxdata="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">
-                  <v:imagedata r:id="rId75" o:title=""/>
+                  <v:imagedata r:id="rId76" o:title=""/>
                 </v:shape>
                 <v:shape id="Text Box 5" o:spid="_x0000_s1062" type="#_x0000_t202" style="position:absolute;left:13280;top:4136;width:9362;height:2939;visibility:visible;mso-wrap-style:square;v-text-anchor:top" o:gfxdata="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" filled="f" strokecolor="black [3213]" strokeweight=".5pt">
                   <v:textbox>
@@ -6535,14 +6407,7 @@
                             <w:b/>
                             <w:bCs/>
                           </w:rPr>
-                          <w:t xml:space="preserve">RSD=  </w:t>
-                        </w:r>
-                        <w:r>
-                          <w:rPr>
-                            <w:b/>
-                            <w:bCs/>
-                          </w:rPr>
-                          <w:t>0.018</w:t>
+                          <w:t>RSD=  0.018</w:t>
                         </w:r>
                       </w:p>
                     </w:txbxContent>
@@ -6733,7 +6598,7 @@
                             </pic:cNvPicPr>
                           </pic:nvPicPr>
                           <pic:blipFill>
-                            <a:blip r:embed="rId76">
+                            <a:blip r:embed="rId77">
                               <a:extLst>
                                 <a:ext uri="{28A0092B-C50C-407E-A947-70E740481C1C}">
                                   <a14:useLocalDpi xmlns:a14="http://schemas.microsoft.com/office/drawing/2010/main" val="0"/>
@@ -6784,27 +6649,14 @@
                                 <w:r>
                                   <w:t xml:space="preserve">Figure </w:t>
                                 </w:r>
-                                <w:r>
-                                  <w:fldChar w:fldCharType="begin"/>
-                                </w:r>
-                                <w:r>
-                                  <w:instrText xml:space="preserve"> SEQ Figure \* ARABIC </w:instrText>
-                                </w:r>
-                                <w:r>
-                                  <w:fldChar w:fldCharType="separate"/>
-                                </w:r>
-                                <w:r>
-                                  <w:rPr>
-                                    <w:noProof/>
-                                  </w:rPr>
-                                  <w:t>9</w:t>
-                                </w:r>
-                                <w:r>
-                                  <w:rPr>
-                                    <w:noProof/>
-                                  </w:rPr>
-                                  <w:fldChar w:fldCharType="end"/>
-                                </w:r>
+                                <w:fldSimple w:instr=" SEQ Figure \* ARABIC ">
+                                  <w:r>
+                                    <w:rPr>
+                                      <w:noProof/>
+                                    </w:rPr>
+                                    <w:t>9</w:t>
+                                  </w:r>
+                                </w:fldSimple>
                                 <w:r>
                                   <w:t xml:space="preserve">: </w:t>
                                 </w:r>
@@ -6849,7 +6701,7 @@
                             </pic:cNvPicPr>
                           </pic:nvPicPr>
                           <pic:blipFill>
-                            <a:blip r:embed="rId77">
+                            <a:blip r:embed="rId78">
                               <a:extLst>
                                 <a:ext uri="{28A0092B-C50C-407E-A947-70E740481C1C}">
                                   <a14:useLocalDpi xmlns:a14="http://schemas.microsoft.com/office/drawing/2010/main" val="0"/>
@@ -6897,27 +6749,14 @@
                                 <w:r>
                                   <w:t xml:space="preserve">Figure </w:t>
                                 </w:r>
-                                <w:r>
-                                  <w:fldChar w:fldCharType="begin"/>
-                                </w:r>
-                                <w:r>
-                                  <w:instrText xml:space="preserve"> SEQ Figure \* ARABIC </w:instrText>
-                                </w:r>
-                                <w:r>
-                                  <w:fldChar w:fldCharType="separate"/>
-                                </w:r>
-                                <w:r>
-                                  <w:rPr>
-                                    <w:noProof/>
-                                  </w:rPr>
-                                  <w:t>10</w:t>
-                                </w:r>
-                                <w:r>
-                                  <w:rPr>
-                                    <w:noProof/>
-                                  </w:rPr>
-                                  <w:fldChar w:fldCharType="end"/>
-                                </w:r>
+                                <w:fldSimple w:instr=" SEQ Figure \* ARABIC ">
+                                  <w:r>
+                                    <w:rPr>
+                                      <w:noProof/>
+                                    </w:rPr>
+                                    <w:t>10</w:t>
+                                  </w:r>
+                                </w:fldSimple>
                                 <w:r>
                                   <w:t xml:space="preserve">: </w:t>
                                 </w:r>
@@ -6954,7 +6793,7 @@
               <v:group w14:anchorId="14072778" id="Group 133" o:spid="_x0000_s1065" style="position:absolute;margin-left:131pt;margin-top:7.1pt;width:817.8pt;height:304pt;z-index:251723776" coordsize="103860,38608" o:gfxdata="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">
                 <v:group id="Group 114" o:spid="_x0000_s1066" style="position:absolute;width:46488;height:38608" coordsize="46488,38608" o:gfxdata="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">
                   <v:shape id="Picture 111" o:spid="_x0000_s1067" type="#_x0000_t75" style="position:absolute;width:46488;height:35312;visibility:visible;mso-wrap-style:square" o:gfxdata="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">
-                    <v:imagedata r:id="rId78" o:title=""/>
+                    <v:imagedata r:id="rId79" o:title=""/>
                   </v:shape>
                   <v:shape id="Text Box 113" o:spid="_x0000_s1068" type="#_x0000_t202" style="position:absolute;top:35941;width:46488;height:2667;visibility:visible;mso-wrap-style:square;v-text-anchor:top" o:gfxdata="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" stroked="f">
                     <v:textbox style="mso-fit-shape-to-text:t" inset="0,0,0,0">
@@ -6969,27 +6808,14 @@
                           <w:r>
                             <w:t xml:space="preserve">Figure </w:t>
                           </w:r>
-                          <w:r>
-                            <w:fldChar w:fldCharType="begin"/>
-                          </w:r>
-                          <w:r>
-                            <w:instrText xml:space="preserve"> SEQ Figure \* ARABIC </w:instrText>
-                          </w:r>
-                          <w:r>
-                            <w:fldChar w:fldCharType="separate"/>
-                          </w:r>
-                          <w:r>
-                            <w:rPr>
-                              <w:noProof/>
-                            </w:rPr>
-                            <w:t>9</w:t>
-                          </w:r>
-                          <w:r>
-                            <w:rPr>
-                              <w:noProof/>
-                            </w:rPr>
-                            <w:fldChar w:fldCharType="end"/>
-                          </w:r>
+                          <w:fldSimple w:instr=" SEQ Figure \* ARABIC ">
+                            <w:r>
+                              <w:rPr>
+                                <w:noProof/>
+                              </w:rPr>
+                              <w:t>9</w:t>
+                            </w:r>
+                          </w:fldSimple>
                           <w:r>
                             <w:t xml:space="preserve">: </w:t>
                           </w:r>
@@ -7011,7 +6837,7 @@
                 </v:group>
                 <v:group id="Group 132" o:spid="_x0000_s1069" style="position:absolute;left:51562;top:5715;width:52298;height:26797" coordsize="52298,26797" o:gfxdata="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">
                   <v:shape id="Picture 112" o:spid="_x0000_s1070" type="#_x0000_t75" style="position:absolute;width:52298;height:23622;visibility:visible;mso-wrap-style:square" o:gfxdata="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">
-                    <v:imagedata r:id="rId79" o:title=""/>
+                    <v:imagedata r:id="rId80" o:title=""/>
                   </v:shape>
                   <v:shape id="Text Box 115" o:spid="_x0000_s1071" type="#_x0000_t202" style="position:absolute;top:24130;width:52298;height:2667;visibility:visible;mso-wrap-style:square;v-text-anchor:top" o:gfxdata="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" stroked="f">
                     <v:textbox style="mso-fit-shape-to-text:t" inset="0,0,0,0">
@@ -7023,27 +6849,14 @@
                           <w:r>
                             <w:t xml:space="preserve">Figure </w:t>
                           </w:r>
-                          <w:r>
-                            <w:fldChar w:fldCharType="begin"/>
-                          </w:r>
-                          <w:r>
-                            <w:instrText xml:space="preserve"> SEQ Figure \* ARABIC </w:instrText>
-                          </w:r>
-                          <w:r>
-                            <w:fldChar w:fldCharType="separate"/>
-                          </w:r>
-                          <w:r>
-                            <w:rPr>
-                              <w:noProof/>
-                            </w:rPr>
-                            <w:t>10</w:t>
-                          </w:r>
-                          <w:r>
-                            <w:rPr>
-                              <w:noProof/>
-                            </w:rPr>
-                            <w:fldChar w:fldCharType="end"/>
-                          </w:r>
+                          <w:fldSimple w:instr=" SEQ Figure \* ARABIC ">
+                            <w:r>
+                              <w:rPr>
+                                <w:noProof/>
+                              </w:rPr>
+                              <w:t>10</w:t>
+                            </w:r>
+                          </w:fldSimple>
                           <w:r>
                             <w:t xml:space="preserve">: </w:t>
                           </w:r>
@@ -7103,6 +6916,9 @@
     <w:p/>
     <w:p>
       <w:r>
+        <w:rPr>
+          <w:noProof/>
+        </w:rPr>
         <w:drawing>
           <wp:inline distT="0" distB="0" distL="0" distR="0" wp14:anchorId="0807C2FB" wp14:editId="7DD5E054">
             <wp:extent cx="11536385" cy="3115110"/>
@@ -7119,7 +6935,7 @@
                     <pic:cNvPicPr/>
                   </pic:nvPicPr>
                   <pic:blipFill>
-                    <a:blip r:embed="rId80"/>
+                    <a:blip r:embed="rId81"/>
                     <a:stretch>
                       <a:fillRect/>
                     </a:stretch>
@@ -7186,7 +7002,7 @@
                     </pic:cNvPicPr>
                   </pic:nvPicPr>
                   <pic:blipFill>
-                    <a:blip r:embed="rId81">
+                    <a:blip r:embed="rId82">
                       <a:extLst>
                         <a:ext uri="{28A0092B-C50C-407E-A947-70E740481C1C}">
                           <a14:useLocalDpi xmlns:a14="http://schemas.microsoft.com/office/drawing/2010/main" val="0"/>
@@ -7835,7 +7651,7 @@
                           </pic:cNvPicPr>
                         </pic:nvPicPr>
                         <pic:blipFill>
-                          <a:blip r:embed="rId82">
+                          <a:blip r:embed="rId83">
                             <a:extLst>
                               <a:ext uri="{28A0092B-C50C-407E-A947-70E740481C1C}">
                                 <a14:useLocalDpi xmlns:a14="http://schemas.microsoft.com/office/drawing/2010/main" val="0"/>
@@ -7984,12 +7800,16 @@
             <w:pict>
               <v:group w14:anchorId="3DC9A29B" id="Group 137" o:spid="_x0000_s1074" style="position:absolute;margin-left:616.65pt;margin-top:14.95pt;width:344pt;height:230.8pt;z-index:251769856;mso-width-relative:margin;mso-height-relative:margin" coordsize="49790,33407" o:gfxdata="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">
                 <v:shape id="Picture 121" o:spid="_x0000_s1075" type="#_x0000_t75" style="position:absolute;width:49790;height:33407;visibility:visible;mso-wrap-style:square" o:gfxdata="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">
-                  <v:imagedata r:id="rId83" o:title=""/>
+                  <v:imagedata r:id="rId84" o:title=""/>
                 </v:shape>
                 <v:group id="Group 136" o:spid="_x0000_s1076" style="position:absolute;left:1506;top:578;width:27949;height:28260" coordorigin="-271,-98" coordsize="27948,28259" o:gfxdata="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">
                   <v:line id="Straight Connector 128" o:spid="_x0000_s1077" style="position:absolute;flip:y;visibility:visible;mso-wrap-style:square" from="27622,1629" to="27622,28161" o:connectortype="straight" o:gfxdata="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" strokecolor="black [3200]" strokeweight="2.25pt">
                     <v:stroke joinstyle="miter"/>
                   </v:line>
+                  <v:shapetype id="_x0000_t32" coordsize="21600,21600" o:spt="32" o:oned="t" path="m,l21600,21600e" filled="f">
+                    <v:path arrowok="t" fillok="f" o:connecttype="none"/>
+                    <o:lock v:ext="edit" shapetype="t"/>
+                  </v:shapetype>
                   <v:shape id="Straight Arrow Connector 134" o:spid="_x0000_s1078" type="#_x0000_t32" style="position:absolute;left:4995;top:1439;width:22682;height:13;flip:x;visibility:visible;mso-wrap-style:square" o:connectortype="straight" o:gfxdata="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" strokecolor="black [3200]" strokeweight="2.25pt">
                     <v:stroke endarrow="block" joinstyle="miter"/>
                   </v:shape>
@@ -8019,51 +7839,14 @@
         </mc:AlternateContent>
       </w:r>
       <w:r>
+        <w:rPr>
+          <w:noProof/>
+        </w:rPr>
         <w:drawing>
           <wp:inline distT="0" distB="0" distL="0" distR="0" wp14:anchorId="1352723A" wp14:editId="7A6D0701">
             <wp:extent cx="4835236" cy="2203006"/>
             <wp:effectExtent l="0" t="0" r="3810" b="6985"/>
             <wp:docPr id="62" name="Picture 62"/>
-            <wp:cNvGraphicFramePr>
-              <a:graphicFrameLocks xmlns:a="http://schemas.openxmlformats.org/drawingml/2006/main" noChangeAspect="1"/>
-            </wp:cNvGraphicFramePr>
-            <a:graphic xmlns:a="http://schemas.openxmlformats.org/drawingml/2006/main">
-              <a:graphicData uri="http://schemas.openxmlformats.org/drawingml/2006/picture">
-                <pic:pic xmlns:pic="http://schemas.openxmlformats.org/drawingml/2006/picture">
-                  <pic:nvPicPr>
-                    <pic:cNvPr id="1" name=""/>
-                    <pic:cNvPicPr/>
-                  </pic:nvPicPr>
-                  <pic:blipFill>
-                    <a:blip r:embed="rId84"/>
-                    <a:stretch>
-                      <a:fillRect/>
-                    </a:stretch>
-                  </pic:blipFill>
-                  <pic:spPr>
-                    <a:xfrm>
-                      <a:off x="0" y="0"/>
-                      <a:ext cx="4881959" cy="2224294"/>
-                    </a:xfrm>
-                    <a:prstGeom prst="rect">
-                      <a:avLst/>
-                    </a:prstGeom>
-                  </pic:spPr>
-                </pic:pic>
-              </a:graphicData>
-            </a:graphic>
-          </wp:inline>
-        </w:drawing>
-      </w:r>
-    </w:p>
-    <w:p/>
-    <w:p>
-      <w:r>
-        <w:drawing>
-          <wp:inline distT="0" distB="0" distL="0" distR="0" wp14:anchorId="56031233" wp14:editId="43B29F5C">
-            <wp:extent cx="4512945" cy="2029489"/>
-            <wp:effectExtent l="0" t="0" r="1905" b="8890"/>
-            <wp:docPr id="117" name="Picture 117"/>
             <wp:cNvGraphicFramePr>
               <a:graphicFrameLocks xmlns:a="http://schemas.openxmlformats.org/drawingml/2006/main" noChangeAspect="1"/>
             </wp:cNvGraphicFramePr>
@@ -8083,7 +7866,7 @@
                   <pic:spPr>
                     <a:xfrm>
                       <a:off x="0" y="0"/>
-                      <a:ext cx="4529000" cy="2036709"/>
+                      <a:ext cx="4881959" cy="2224294"/>
                     </a:xfrm>
                     <a:prstGeom prst="rect">
                       <a:avLst/>
@@ -8099,12 +7882,14 @@
     <w:p/>
     <w:p>
       <w:r>
-        <w:lastRenderedPageBreak/>
+        <w:rPr>
+          <w:noProof/>
+        </w:rPr>
         <w:drawing>
-          <wp:inline distT="0" distB="0" distL="0" distR="0" wp14:anchorId="41DBF1E3" wp14:editId="369858C6">
-            <wp:extent cx="3391373" cy="2238687"/>
-            <wp:effectExtent l="0" t="0" r="0" b="9525"/>
-            <wp:docPr id="139" name="Picture 139"/>
+          <wp:inline distT="0" distB="0" distL="0" distR="0" wp14:anchorId="56031233" wp14:editId="43B29F5C">
+            <wp:extent cx="4512945" cy="2029489"/>
+            <wp:effectExtent l="0" t="0" r="1905" b="8890"/>
+            <wp:docPr id="117" name="Picture 117"/>
             <wp:cNvGraphicFramePr>
               <a:graphicFrameLocks xmlns:a="http://schemas.openxmlformats.org/drawingml/2006/main" noChangeAspect="1"/>
             </wp:cNvGraphicFramePr>
@@ -8124,7 +7909,7 @@
                   <pic:spPr>
                     <a:xfrm>
                       <a:off x="0" y="0"/>
-                      <a:ext cx="3391373" cy="2238687"/>
+                      <a:ext cx="4529000" cy="2036709"/>
                     </a:xfrm>
                     <a:prstGeom prst="rect">
                       <a:avLst/>
@@ -8140,11 +7925,15 @@
     <w:p/>
     <w:p>
       <w:r>
+        <w:rPr>
+          <w:noProof/>
+        </w:rPr>
+        <w:lastRenderedPageBreak/>
         <w:drawing>
-          <wp:inline distT="0" distB="0" distL="0" distR="0" wp14:anchorId="0BEA8813" wp14:editId="46E23FF2">
-            <wp:extent cx="11982298" cy="2880360"/>
-            <wp:effectExtent l="0" t="0" r="635" b="0"/>
-            <wp:docPr id="140" name="Picture 140"/>
+          <wp:inline distT="0" distB="0" distL="0" distR="0" wp14:anchorId="41DBF1E3" wp14:editId="369858C6">
+            <wp:extent cx="3391373" cy="2238687"/>
+            <wp:effectExtent l="0" t="0" r="0" b="9525"/>
+            <wp:docPr id="139" name="Picture 139"/>
             <wp:cNvGraphicFramePr>
               <a:graphicFrameLocks xmlns:a="http://schemas.openxmlformats.org/drawingml/2006/main" noChangeAspect="1"/>
             </wp:cNvGraphicFramePr>
@@ -8164,6 +7953,49 @@
                   <pic:spPr>
                     <a:xfrm>
                       <a:off x="0" y="0"/>
+                      <a:ext cx="3391373" cy="2238687"/>
+                    </a:xfrm>
+                    <a:prstGeom prst="rect">
+                      <a:avLst/>
+                    </a:prstGeom>
+                  </pic:spPr>
+                </pic:pic>
+              </a:graphicData>
+            </a:graphic>
+          </wp:inline>
+        </w:drawing>
+      </w:r>
+    </w:p>
+    <w:p/>
+    <w:p>
+      <w:r>
+        <w:rPr>
+          <w:noProof/>
+        </w:rPr>
+        <w:drawing>
+          <wp:inline distT="0" distB="0" distL="0" distR="0" wp14:anchorId="0BEA8813" wp14:editId="46E23FF2">
+            <wp:extent cx="11982298" cy="2880360"/>
+            <wp:effectExtent l="0" t="0" r="635" b="0"/>
+            <wp:docPr id="140" name="Picture 140"/>
+            <wp:cNvGraphicFramePr>
+              <a:graphicFrameLocks xmlns:a="http://schemas.openxmlformats.org/drawingml/2006/main" noChangeAspect="1"/>
+            </wp:cNvGraphicFramePr>
+            <a:graphic xmlns:a="http://schemas.openxmlformats.org/drawingml/2006/main">
+              <a:graphicData uri="http://schemas.openxmlformats.org/drawingml/2006/picture">
+                <pic:pic xmlns:pic="http://schemas.openxmlformats.org/drawingml/2006/picture">
+                  <pic:nvPicPr>
+                    <pic:cNvPr id="1" name=""/>
+                    <pic:cNvPicPr/>
+                  </pic:nvPicPr>
+                  <pic:blipFill>
+                    <a:blip r:embed="rId88"/>
+                    <a:stretch>
+                      <a:fillRect/>
+                    </a:stretch>
+                  </pic:blipFill>
+                  <pic:spPr>
+                    <a:xfrm>
+                      <a:off x="0" y="0"/>
                       <a:ext cx="11995284" cy="2883482"/>
                     </a:xfrm>
                     <a:prstGeom prst="rect">
@@ -8183,6 +8015,9 @@
     <w:p/>
     <w:p>
       <w:r>
+        <w:rPr>
+          <w:noProof/>
+        </w:rPr>
         <w:drawing>
           <wp:anchor distT="0" distB="0" distL="114300" distR="114300" simplePos="0" relativeHeight="251770880" behindDoc="0" locked="0" layoutInCell="1" allowOverlap="1" wp14:anchorId="217C2A52" wp14:editId="795CA14F">
             <wp:simplePos x="0" y="0"/>
@@ -8207,7 +8042,7 @@
                     <pic:cNvPicPr/>
                   </pic:nvPicPr>
                   <pic:blipFill>
-                    <a:blip r:embed="rId88">
+                    <a:blip r:embed="rId89">
                       <a:extLst>
                         <a:ext uri="{28A0092B-C50C-407E-A947-70E740481C1C}">
                           <a14:useLocalDpi xmlns:a14="http://schemas.microsoft.com/office/drawing/2010/main" val="0"/>
@@ -8357,7 +8192,7 @@
                                   </pic:cNvPicPr>
                                 </pic:nvPicPr>
                                 <pic:blipFill rotWithShape="1">
-                                  <a:blip r:embed="rId89">
+                                  <a:blip r:embed="rId90">
                                     <a:extLst>
                                       <a:ext uri="{28A0092B-C50C-407E-A947-70E740481C1C}">
                                         <a14:useLocalDpi xmlns:a14="http://schemas.microsoft.com/office/drawing/2010/main" val="0"/>
@@ -8385,7 +8220,7 @@
                                   </pic:cNvPicPr>
                                 </pic:nvPicPr>
                                 <pic:blipFill>
-                                  <a:blip r:embed="rId90">
+                                  <a:blip r:embed="rId91">
                                     <a:extLst>
                                       <a:ext uri="{28A0092B-C50C-407E-A947-70E740481C1C}">
                                         <a14:useLocalDpi xmlns:a14="http://schemas.microsoft.com/office/drawing/2010/main" val="0"/>
@@ -8414,7 +8249,7 @@
                                   </pic:cNvPicPr>
                                 </pic:nvPicPr>
                                 <pic:blipFill>
-                                  <a:blip r:embed="rId91">
+                                  <a:blip r:embed="rId92">
                                     <a:extLst>
                                       <a:ext uri="{28A0092B-C50C-407E-A947-70E740481C1C}">
                                         <a14:useLocalDpi xmlns:a14="http://schemas.microsoft.com/office/drawing/2010/main" val="0"/>
@@ -8443,7 +8278,7 @@
                                   </pic:cNvPicPr>
                                 </pic:nvPicPr>
                                 <pic:blipFill>
-                                  <a:blip r:embed="rId92">
+                                  <a:blip r:embed="rId93">
                                     <a:extLst>
                                       <a:ext uri="{28A0092B-C50C-407E-A947-70E740481C1C}">
                                         <a14:useLocalDpi xmlns:a14="http://schemas.microsoft.com/office/drawing/2010/main" val="0"/>
@@ -8472,7 +8307,7 @@
                                   </pic:cNvPicPr>
                                 </pic:nvPicPr>
                                 <pic:blipFill>
-                                  <a:blip r:embed="rId93">
+                                  <a:blip r:embed="rId94">
                                     <a:extLst>
                                       <a:ext uri="{28A0092B-C50C-407E-A947-70E740481C1C}">
                                         <a14:useLocalDpi xmlns:a14="http://schemas.microsoft.com/office/drawing/2010/main" val="0"/>
@@ -8501,7 +8336,7 @@
                                   </pic:cNvPicPr>
                                 </pic:nvPicPr>
                                 <pic:blipFill>
-                                  <a:blip r:embed="rId94">
+                                  <a:blip r:embed="rId95">
                                     <a:extLst>
                                       <a:ext uri="{28A0092B-C50C-407E-A947-70E740481C1C}">
                                         <a14:useLocalDpi xmlns:a14="http://schemas.microsoft.com/office/drawing/2010/main" val="0"/>
@@ -8530,7 +8365,7 @@
                                   </pic:cNvPicPr>
                                 </pic:nvPicPr>
                                 <pic:blipFill>
-                                  <a:blip r:embed="rId95">
+                                  <a:blip r:embed="rId96">
                                     <a:extLst>
                                       <a:ext uri="{28A0092B-C50C-407E-A947-70E740481C1C}">
                                         <a14:useLocalDpi xmlns:a14="http://schemas.microsoft.com/office/drawing/2010/main" val="0"/>
@@ -9784,25 +9619,25 @@
                       </v:line>
                       <v:group id="Group 195" o:spid="_x0000_s1085" style="position:absolute;width:139517;height:28378" coordsize="139517,28378" o:gfxdata="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">
                         <v:shape id="Picture 154" o:spid="_x0000_s1086" type="#_x0000_t75" style="position:absolute;left:130188;top:4381;width:9034;height:23907;visibility:visible;mso-wrap-style:square" o:gfxdata="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">
-                          <v:imagedata r:id="rId96" o:title="" croptop="-1f" cropbottom="3f" cropleft="-35f" cropright="2779f"/>
+                          <v:imagedata r:id="rId97" o:title="" croptop="-1f" cropbottom="3f" cropleft="-35f" cropright="2779f"/>
                         </v:shape>
                         <v:shape id="Picture 144" o:spid="_x0000_s1087" type="#_x0000_t75" style="position:absolute;left:33990;top:4708;width:19145;height:22955;visibility:visible;mso-wrap-style:square" o:gfxdata="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">
-                          <v:imagedata r:id="rId97" o:title=""/>
+                          <v:imagedata r:id="rId98" o:title=""/>
                         </v:shape>
                         <v:shape id="Picture 142" o:spid="_x0000_s1088" type="#_x0000_t75" style="position:absolute;left:1006;top:4272;width:32957;height:23336;visibility:visible;mso-wrap-style:square" o:gfxdata="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">
-                          <v:imagedata r:id="rId98" o:title=""/>
+                          <v:imagedata r:id="rId99" o:title=""/>
                         </v:shape>
                         <v:shape id="Picture 147" o:spid="_x0000_s1089" type="#_x0000_t75" style="position:absolute;left:53040;top:4599;width:19336;height:23241;visibility:visible;mso-wrap-style:square" o:gfxdata="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">
-                          <v:imagedata r:id="rId99" o:title=""/>
+                          <v:imagedata r:id="rId100" o:title=""/>
                         </v:shape>
                         <v:shape id="Picture 149" o:spid="_x0000_s1090" type="#_x0000_t75" style="position:absolute;left:72743;top:4381;width:19050;height:23241;visibility:visible;mso-wrap-style:square" o:gfxdata="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">
-                          <v:imagedata r:id="rId100" o:title=""/>
+                          <v:imagedata r:id="rId101" o:title=""/>
                         </v:shape>
                         <v:shape id="Picture 151" o:spid="_x0000_s1091" type="#_x0000_t75" style="position:absolute;left:91902;top:4381;width:19241;height:23622;visibility:visible;mso-wrap-style:square" o:gfxdata="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">
-                          <v:imagedata r:id="rId101" o:title=""/>
+                          <v:imagedata r:id="rId102" o:title=""/>
                         </v:shape>
                         <v:shape id="Picture 153" o:spid="_x0000_s1092" type="#_x0000_t75" style="position:absolute;left:111279;top:4381;width:18954;height:23432;visibility:visible;mso-wrap-style:square" o:gfxdata="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">
-                          <v:imagedata r:id="rId102" o:title=""/>
+                          <v:imagedata r:id="rId103" o:title=""/>
                         </v:shape>
                         <v:group id="Group 190" o:spid="_x0000_s1093" style="position:absolute;width:139319;height:28378" coordorigin="-75,3375" coordsize="139320,28383" o:gfxdata="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">
                           <v:group id="Group 188" o:spid="_x0000_s1094" style="position:absolute;left:-75;top:3375;width:139319;height:28383" coordorigin="-7010,3336" coordsize="139320,28383" o:gfxdata="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">
@@ -10402,7 +10237,7 @@
                     </pic:cNvPicPr>
                   </pic:nvPicPr>
                   <pic:blipFill rotWithShape="1">
-                    <a:blip r:embed="rId89">
+                    <a:blip r:embed="rId90">
                       <a:extLst>
                         <a:ext uri="{28A0092B-C50C-407E-A947-70E740481C1C}">
                           <a14:useLocalDpi xmlns:a14="http://schemas.microsoft.com/office/drawing/2010/main" val="0"/>
@@ -10527,6 +10362,9 @@
     <w:p/>
     <w:p>
       <w:r>
+        <w:rPr>
+          <w:noProof/>
+        </w:rPr>
         <w:drawing>
           <wp:inline distT="0" distB="0" distL="0" distR="0" wp14:anchorId="54B03339" wp14:editId="06A9F7FD">
             <wp:extent cx="12384228" cy="2676899"/>
@@ -10543,7 +10381,7 @@
                     <pic:cNvPicPr/>
                   </pic:nvPicPr>
                   <pic:blipFill>
-                    <a:blip r:embed="rId103"/>
+                    <a:blip r:embed="rId104"/>
                     <a:stretch>
                       <a:fillRect/>
                     </a:stretch>
@@ -10578,7 +10416,7 @@
           <w:noProof/>
         </w:rPr>
         <w:drawing>
-          <wp:anchor distT="0" distB="0" distL="114300" distR="114300" simplePos="0" relativeHeight="251777024" behindDoc="0" locked="0" layoutInCell="1" allowOverlap="1" wp14:anchorId="26F664F6" wp14:editId="47309071">
+          <wp:anchor distT="0" distB="0" distL="114300" distR="114300" simplePos="0" relativeHeight="251777024" behindDoc="0" locked="0" layoutInCell="1" allowOverlap="1" wp14:anchorId="26F664F6" wp14:editId="623F28AA">
             <wp:simplePos x="0" y="0"/>
             <wp:positionH relativeFrom="column">
               <wp:posOffset>9417685</wp:posOffset>
@@ -10590,60 +10428,6 @@
             <wp:effectExtent l="0" t="0" r="0" b="0"/>
             <wp:wrapNone/>
             <wp:docPr id="148" name="Picture 148"/>
-            <wp:cNvGraphicFramePr>
-              <a:graphicFrameLocks xmlns:a="http://schemas.openxmlformats.org/drawingml/2006/main" noChangeAspect="1"/>
-            </wp:cNvGraphicFramePr>
-            <a:graphic xmlns:a="http://schemas.openxmlformats.org/drawingml/2006/main">
-              <a:graphicData uri="http://schemas.openxmlformats.org/drawingml/2006/picture">
-                <pic:pic xmlns:pic="http://schemas.openxmlformats.org/drawingml/2006/picture">
-                  <pic:nvPicPr>
-                    <pic:cNvPr id="1" name=""/>
-                    <pic:cNvPicPr/>
-                  </pic:nvPicPr>
-                  <pic:blipFill>
-                    <a:blip r:embed="rId104">
-                      <a:extLst>
-                        <a:ext uri="{28A0092B-C50C-407E-A947-70E740481C1C}">
-                          <a14:useLocalDpi xmlns:a14="http://schemas.microsoft.com/office/drawing/2010/main" val="0"/>
-                        </a:ext>
-                      </a:extLst>
-                    </a:blip>
-                    <a:stretch>
-                      <a:fillRect/>
-                    </a:stretch>
-                  </pic:blipFill>
-                  <pic:spPr>
-                    <a:xfrm>
-                      <a:off x="0" y="0"/>
-                      <a:ext cx="4649259" cy="3531405"/>
-                    </a:xfrm>
-                    <a:prstGeom prst="rect">
-                      <a:avLst/>
-                    </a:prstGeom>
-                  </pic:spPr>
-                </pic:pic>
-              </a:graphicData>
-            </a:graphic>
-          </wp:anchor>
-        </w:drawing>
-      </w:r>
-      <w:r>
-        <w:rPr>
-          <w:noProof/>
-        </w:rPr>
-        <w:drawing>
-          <wp:anchor distT="0" distB="0" distL="114300" distR="114300" simplePos="0" relativeHeight="251772928" behindDoc="0" locked="0" layoutInCell="1" allowOverlap="1" wp14:anchorId="4BA541EA" wp14:editId="2D222661">
-            <wp:simplePos x="0" y="0"/>
-            <wp:positionH relativeFrom="column">
-              <wp:posOffset>4471035</wp:posOffset>
-            </wp:positionH>
-            <wp:positionV relativeFrom="paragraph">
-              <wp:posOffset>1025525</wp:posOffset>
-            </wp:positionV>
-            <wp:extent cx="4649259" cy="3531405"/>
-            <wp:effectExtent l="0" t="0" r="0" b="0"/>
-            <wp:wrapNone/>
-            <wp:docPr id="145" name="Picture 145"/>
             <wp:cNvGraphicFramePr>
               <a:graphicFrameLocks xmlns:a="http://schemas.openxmlformats.org/drawingml/2006/main" noChangeAspect="1"/>
             </wp:cNvGraphicFramePr>
@@ -10686,18 +10470,18 @@
           <w:noProof/>
         </w:rPr>
         <w:drawing>
-          <wp:anchor distT="0" distB="0" distL="114300" distR="114300" simplePos="0" relativeHeight="251771904" behindDoc="0" locked="0" layoutInCell="1" allowOverlap="1" wp14:anchorId="33A68E18" wp14:editId="12271D39">
+          <wp:anchor distT="0" distB="0" distL="114300" distR="114300" simplePos="0" relativeHeight="251772928" behindDoc="0" locked="0" layoutInCell="1" allowOverlap="1" wp14:anchorId="4BA541EA" wp14:editId="2D222661">
             <wp:simplePos x="0" y="0"/>
             <wp:positionH relativeFrom="column">
-              <wp:posOffset>-473075</wp:posOffset>
+              <wp:posOffset>4471035</wp:posOffset>
             </wp:positionH>
             <wp:positionV relativeFrom="paragraph">
-              <wp:posOffset>933450</wp:posOffset>
+              <wp:posOffset>1025525</wp:posOffset>
             </wp:positionV>
-            <wp:extent cx="4648835" cy="3531235"/>
+            <wp:extent cx="4649259" cy="3531405"/>
             <wp:effectExtent l="0" t="0" r="0" b="0"/>
             <wp:wrapNone/>
-            <wp:docPr id="143" name="Picture 143"/>
+            <wp:docPr id="145" name="Picture 145"/>
             <wp:cNvGraphicFramePr>
               <a:graphicFrameLocks xmlns:a="http://schemas.openxmlformats.org/drawingml/2006/main" noChangeAspect="1"/>
             </wp:cNvGraphicFramePr>
@@ -10723,7 +10507,7 @@
                   <pic:spPr>
                     <a:xfrm>
                       <a:off x="0" y="0"/>
-                      <a:ext cx="4648835" cy="3531235"/>
+                      <a:ext cx="4649259" cy="3531405"/>
                     </a:xfrm>
                     <a:prstGeom prst="rect">
                       <a:avLst/>
@@ -10735,41 +10519,23 @@
           </wp:anchor>
         </w:drawing>
       </w:r>
-    </w:p>
-    <w:p/>
-    <w:p/>
-    <w:p/>
-    <w:p/>
-    <w:p/>
-    <w:p/>
-    <w:p/>
-    <w:p/>
-    <w:p/>
-    <w:p/>
-    <w:p/>
-    <w:p/>
-    <w:p/>
-    <w:p/>
-    <w:p/>
-    <w:p/>
-    <w:p>
       <w:r>
         <w:rPr>
           <w:noProof/>
         </w:rPr>
         <w:drawing>
-          <wp:anchor distT="0" distB="0" distL="114300" distR="114300" simplePos="0" relativeHeight="251827200" behindDoc="0" locked="0" layoutInCell="1" allowOverlap="1" wp14:anchorId="7EBF9B72" wp14:editId="7F757077">
+          <wp:anchor distT="0" distB="0" distL="114300" distR="114300" simplePos="0" relativeHeight="251771904" behindDoc="0" locked="0" layoutInCell="1" allowOverlap="1" wp14:anchorId="33A68E18" wp14:editId="12271D39">
             <wp:simplePos x="0" y="0"/>
             <wp:positionH relativeFrom="column">
-              <wp:posOffset>-514350</wp:posOffset>
+              <wp:posOffset>-473075</wp:posOffset>
             </wp:positionH>
             <wp:positionV relativeFrom="paragraph">
-              <wp:posOffset>182880</wp:posOffset>
+              <wp:posOffset>933450</wp:posOffset>
             </wp:positionV>
             <wp:extent cx="4648835" cy="3531235"/>
             <wp:effectExtent l="0" t="0" r="0" b="0"/>
             <wp:wrapNone/>
-            <wp:docPr id="150" name="Picture 150"/>
+            <wp:docPr id="143" name="Picture 143"/>
             <wp:cNvGraphicFramePr>
               <a:graphicFrameLocks xmlns:a="http://schemas.openxmlformats.org/drawingml/2006/main" noChangeAspect="1"/>
             </wp:cNvGraphicFramePr>
@@ -10807,23 +10573,41 @@
           </wp:anchor>
         </w:drawing>
       </w:r>
+    </w:p>
+    <w:p/>
+    <w:p/>
+    <w:p/>
+    <w:p/>
+    <w:p/>
+    <w:p/>
+    <w:p/>
+    <w:p/>
+    <w:p/>
+    <w:p/>
+    <w:p/>
+    <w:p/>
+    <w:p/>
+    <w:p/>
+    <w:p/>
+    <w:p/>
+    <w:p>
       <w:r>
         <w:rPr>
           <w:noProof/>
         </w:rPr>
         <w:drawing>
-          <wp:anchor distT="0" distB="0" distL="114300" distR="114300" simplePos="0" relativeHeight="251786240" behindDoc="0" locked="0" layoutInCell="1" allowOverlap="1" wp14:anchorId="41393DE1" wp14:editId="576890BF">
+          <wp:anchor distT="0" distB="0" distL="114300" distR="114300" simplePos="0" relativeHeight="251827200" behindDoc="0" locked="0" layoutInCell="1" allowOverlap="1" wp14:anchorId="7EBF9B72" wp14:editId="7F757077">
             <wp:simplePos x="0" y="0"/>
             <wp:positionH relativeFrom="column">
-              <wp:posOffset>9312275</wp:posOffset>
+              <wp:posOffset>-514350</wp:posOffset>
             </wp:positionH>
             <wp:positionV relativeFrom="paragraph">
-              <wp:posOffset>184150</wp:posOffset>
+              <wp:posOffset>182880</wp:posOffset>
             </wp:positionV>
             <wp:extent cx="4648835" cy="3531235"/>
             <wp:effectExtent l="0" t="0" r="0" b="0"/>
             <wp:wrapNone/>
-            <wp:docPr id="185" name="Picture 185"/>
+            <wp:docPr id="150" name="Picture 150"/>
             <wp:cNvGraphicFramePr>
               <a:graphicFrameLocks xmlns:a="http://schemas.openxmlformats.org/drawingml/2006/main" noChangeAspect="1"/>
             </wp:cNvGraphicFramePr>
@@ -10861,30 +10645,23 @@
           </wp:anchor>
         </w:drawing>
       </w:r>
-    </w:p>
-    <w:p>
-      <w:pPr>
-        <w:tabs>
-          <w:tab w:val="left" w:pos="15672"/>
-        </w:tabs>
-      </w:pPr>
       <w:r>
         <w:rPr>
           <w:noProof/>
         </w:rPr>
         <w:drawing>
-          <wp:anchor distT="0" distB="0" distL="114300" distR="114300" simplePos="0" relativeHeight="251780096" behindDoc="0" locked="0" layoutInCell="1" allowOverlap="1" wp14:anchorId="599B2116" wp14:editId="2F3AD7CC">
+          <wp:anchor distT="0" distB="0" distL="114300" distR="114300" simplePos="0" relativeHeight="251786240" behindDoc="0" locked="0" layoutInCell="1" allowOverlap="1" wp14:anchorId="41393DE1" wp14:editId="576890BF">
             <wp:simplePos x="0" y="0"/>
             <wp:positionH relativeFrom="column">
-              <wp:posOffset>4400550</wp:posOffset>
+              <wp:posOffset>9312275</wp:posOffset>
             </wp:positionH>
             <wp:positionV relativeFrom="paragraph">
-              <wp:posOffset>-100965</wp:posOffset>
+              <wp:posOffset>184150</wp:posOffset>
             </wp:positionV>
             <wp:extent cx="4648835" cy="3531235"/>
             <wp:effectExtent l="0" t="0" r="0" b="0"/>
             <wp:wrapNone/>
-            <wp:docPr id="152" name="Picture 152"/>
+            <wp:docPr id="185" name="Picture 185"/>
             <wp:cNvGraphicFramePr>
               <a:graphicFrameLocks xmlns:a="http://schemas.openxmlformats.org/drawingml/2006/main" noChangeAspect="1"/>
             </wp:cNvGraphicFramePr>
@@ -10922,9 +10699,6 @@
           </wp:anchor>
         </w:drawing>
       </w:r>
-      <w:r>
-        <w:tab/>
-      </w:r>
     </w:p>
     <w:p>
       <w:pPr>
@@ -10932,6 +10706,63 @@
           <w:tab w:val="left" w:pos="15672"/>
         </w:tabs>
       </w:pPr>
+      <w:r>
+        <w:rPr>
+          <w:noProof/>
+        </w:rPr>
+        <w:drawing>
+          <wp:anchor distT="0" distB="0" distL="114300" distR="114300" simplePos="0" relativeHeight="251780096" behindDoc="0" locked="0" layoutInCell="1" allowOverlap="1" wp14:anchorId="599B2116" wp14:editId="2F3AD7CC">
+            <wp:simplePos x="0" y="0"/>
+            <wp:positionH relativeFrom="column">
+              <wp:posOffset>4400550</wp:posOffset>
+            </wp:positionH>
+            <wp:positionV relativeFrom="paragraph">
+              <wp:posOffset>-100965</wp:posOffset>
+            </wp:positionV>
+            <wp:extent cx="4648835" cy="3531235"/>
+            <wp:effectExtent l="0" t="0" r="0" b="0"/>
+            <wp:wrapNone/>
+            <wp:docPr id="152" name="Picture 152"/>
+            <wp:cNvGraphicFramePr>
+              <a:graphicFrameLocks xmlns:a="http://schemas.openxmlformats.org/drawingml/2006/main" noChangeAspect="1"/>
+            </wp:cNvGraphicFramePr>
+            <a:graphic xmlns:a="http://schemas.openxmlformats.org/drawingml/2006/main">
+              <a:graphicData uri="http://schemas.openxmlformats.org/drawingml/2006/picture">
+                <pic:pic xmlns:pic="http://schemas.openxmlformats.org/drawingml/2006/picture">
+                  <pic:nvPicPr>
+                    <pic:cNvPr id="1" name=""/>
+                    <pic:cNvPicPr/>
+                  </pic:nvPicPr>
+                  <pic:blipFill>
+                    <a:blip r:embed="rId110">
+                      <a:extLst>
+                        <a:ext uri="{28A0092B-C50C-407E-A947-70E740481C1C}">
+                          <a14:useLocalDpi xmlns:a14="http://schemas.microsoft.com/office/drawing/2010/main" val="0"/>
+                        </a:ext>
+                      </a:extLst>
+                    </a:blip>
+                    <a:stretch>
+                      <a:fillRect/>
+                    </a:stretch>
+                  </pic:blipFill>
+                  <pic:spPr>
+                    <a:xfrm>
+                      <a:off x="0" y="0"/>
+                      <a:ext cx="4648835" cy="3531235"/>
+                    </a:xfrm>
+                    <a:prstGeom prst="rect">
+                      <a:avLst/>
+                    </a:prstGeom>
+                  </pic:spPr>
+                </pic:pic>
+              </a:graphicData>
+            </a:graphic>
+          </wp:anchor>
+        </w:drawing>
+      </w:r>
+      <w:r>
+        <w:tab/>
+      </w:r>
     </w:p>
     <w:p>
       <w:pPr>
@@ -11023,7 +10854,17 @@
           <w:tab w:val="left" w:pos="15672"/>
         </w:tabs>
       </w:pPr>
-      <w:r>
+    </w:p>
+    <w:p>
+      <w:pPr>
+        <w:tabs>
+          <w:tab w:val="left" w:pos="15672"/>
+        </w:tabs>
+      </w:pPr>
+      <w:r>
+        <w:rPr>
+          <w:noProof/>
+        </w:rPr>
         <w:drawing>
           <wp:inline distT="0" distB="0" distL="0" distR="0" wp14:anchorId="727DAA81" wp14:editId="4A66FAAA">
             <wp:extent cx="13291185" cy="3354705"/>
@@ -11040,7 +10881,7 @@
                     <pic:cNvPicPr/>
                   </pic:nvPicPr>
                   <pic:blipFill>
-                    <a:blip r:embed="rId110"/>
+                    <a:blip r:embed="rId111"/>
                     <a:stretch>
                       <a:fillRect/>
                     </a:stretch>
@@ -11075,6 +10916,9 @@
         </w:tabs>
       </w:pPr>
       <w:r>
+        <w:rPr>
+          <w:noProof/>
+        </w:rPr>
         <w:drawing>
           <wp:inline distT="0" distB="0" distL="0" distR="0" wp14:anchorId="4404137C" wp14:editId="6B6C6638">
             <wp:extent cx="12793860" cy="3334215"/>
@@ -11091,7 +10935,7 @@
                     <pic:cNvPicPr/>
                   </pic:nvPicPr>
                   <pic:blipFill>
-                    <a:blip r:embed="rId111"/>
+                    <a:blip r:embed="rId112"/>
                     <a:stretch>
                       <a:fillRect/>
                     </a:stretch>

</xml_diff>